<commit_message>
Streamlining exclusion/inclusion criteria, moving examples/clarfication to exemplars/close but no
Starting development of the second version of the codebook, which will be designed for recording also the evidence that meets the criteria for inclusion/exclusion in the dataset itself (so others can refer to particular paragraphs/figures). Also taking this opportunity to fix some logic issues, and clarify text.
</commit_message>
<xml_diff>
--- a/paper/Procedural-unit-codebook.docx
+++ b/paper/Procedural-unit-codebook.docx
@@ -139,7 +139,7 @@
         <w:pStyle w:val="FirstParagraph"/>
       </w:pPr>
       <w:r>
-        <w:t xml:space="preserve">This report was generated on 2024-03-26 14:32:56.144733</w:t>
+        <w:t xml:space="preserve">This report was generated on 2024-04-06 10:15:16.060856</w:t>
       </w:r>
       <w:r>
         <w:t xml:space="preserve"> </w:t>
@@ -156,7 +156,7 @@
         <w:rPr>
           <w:rStyle w:val="VerbatimChar"/>
         </w:rPr>
-        <w:t xml:space="preserve">## Local:    master C:/Users/jprnr/OneDrive - University of Missouri/Desktop/Procedural.unit.codebook</w:t>
+        <w:t xml:space="preserve">## Local:    V.2.0-development C:/Users/Jon Paige/Desktop/Procedural.unit.codebook</w:t>
       </w:r>
       <w:r>
         <w:br/>
@@ -165,7 +165,7 @@
         <w:rPr>
           <w:rStyle w:val="VerbatimChar"/>
         </w:rPr>
-        <w:t xml:space="preserve">## Remote:   master @ origin (https://github.com/jnpaige/Procedural.unit.codebook.git)</w:t>
+        <w:t xml:space="preserve">## Remote:   V.2.0-development @ origin (https://github.com/jnpaige/Procedural.unit.codebook.git)</w:t>
       </w:r>
       <w:r>
         <w:br/>
@@ -174,7 +174,7 @@
         <w:rPr>
           <w:rStyle w:val="VerbatimChar"/>
         </w:rPr>
-        <w:t xml:space="preserve">## Head:     [5e99525] 2023-04-17: Returned old version of intro</w:t>
+        <w:t xml:space="preserve">## Head:     [bf3523c] 2024-03-26: Updated figure references in codebook, and completed adding all example figures to a word document</w:t>
       </w:r>
     </w:p>
     <w:p>

</xml_diff>

<commit_message>
Adding back pressure retouch and invasive retouch
In going back and recoding some papers without those two procedural units, it really felt like I was losing interesting information. So, I've added those back in. Still leaving bifacial retouch out.
</commit_message>
<xml_diff>
--- a/paper/Procedural-unit-codebook.docx
+++ b/paper/Procedural-unit-codebook.docx
@@ -139,7 +139,7 @@
         <w:pStyle w:val="FirstParagraph"/>
       </w:pPr>
       <w:r>
-        <w:t xml:space="preserve">This report was generated on 2024-04-06 18:55:07.573481</w:t>
+        <w:t xml:space="preserve">This report was generated on 2024-04-27 12:12:38.048536</w:t>
       </w:r>
       <w:r>
         <w:t xml:space="preserve"> </w:t>
@@ -174,7 +174,7 @@
         <w:rPr>
           <w:rStyle w:val="VerbatimChar"/>
         </w:rPr>
-        <w:t xml:space="preserve">## Head:     [7b5a2aa] 2024-04-06: Updated how soft hammer, pressure flaking, and indirect percussion are coded.</w:t>
+        <w:t xml:space="preserve">## Head:     [17fe803] 2024-04-09: Reverting to April 7. version</w:t>
       </w:r>
     </w:p>
     <w:p>
@@ -697,7 +697,7 @@
       </w:r>
     </w:p>
     <w:bookmarkEnd w:id="25"/>
-    <w:bookmarkStart w:id="56" w:name="procedural-unit-codes"/>
+    <w:bookmarkStart w:id="58" w:name="procedural-unit-codes"/>
     <w:p>
       <w:pPr>
         <w:pStyle w:val="Heading1"/>
@@ -1991,7 +1991,7 @@
         <w:t xml:space="preserve">Inclusion criteria:</w:t>
       </w:r>
       <w:r>
-        <w:br/>
+        <w:t xml:space="preserve"> </w:t>
       </w:r>
       <w:r>
         <w:t xml:space="preserve">Requires hierarchical core reduction. Described in text OR shown in figures.</w:t>
@@ -2310,7 +2310,7 @@
         <w:t xml:space="preserve">Typical exemplars:</w:t>
       </w:r>
       <w:r>
-        <w:br/>
+        <w:t xml:space="preserve"> </w:t>
       </w:r>
       <w:r>
         <w:t xml:space="preserve">Shimelmitz et al. 2011</w:t>
@@ -2397,7 +2397,7 @@
         <w:t xml:space="preserve">Close but no:</w:t>
       </w:r>
       <w:r>
-        <w:br/>
+        <w:t xml:space="preserve"> </w:t>
       </w:r>
       <w:r>
         <w:t xml:space="preserve">Morphological overshot pieces are present, but there is no discussed role in modifying distal convexity/rejuvenating a distal platform. This will most often be the case where there are overshot flakes taken from cores that do not have another platfrom at the distal end of the core face, or where the overshot flake on a single platform core does not remove stacking towards the distal end of the core face. Flakes that have a distal end of core, but the distal end is cortex.</w:t>
@@ -2563,7 +2563,7 @@
         <w:t xml:space="preserve">Close but no:</w:t>
       </w:r>
       <w:r>
-        <w:br/>
+        <w:t xml:space="preserve"> </w:t>
       </w:r>
       <w:r>
         <w:t xml:space="preserve">Core on flake described as present without discussion of where the flaking surface is on that flake. Flakes from retouching large flakes, which are initiated at dorsal margin, and capture some of the ventral surface, but were not initiated from the original platform, and did not remove much of the ventral surface. Scars not propagated across ventral surface. Burin spalls, or</w:t>
@@ -2905,7 +2905,7 @@
         <w:t xml:space="preserve">Close but no:</w:t>
       </w:r>
       <w:r>
-        <w:br/>
+        <w:t xml:space="preserve"> </w:t>
       </w:r>
       <w:r>
         <w:t xml:space="preserve">Platform preparation described, but the kind of preparation not explicitly described. Tools show suggestive, though ambigious evidence of being ground/abraded but no discussion of the technique in text. Presence of use polish (e.g. sickle polish). Figure 13. shows a hammer dressed/pecked tool, which may have been abraded too, but without additional info in text or in other figures do not call it present.</w:t>
@@ -2987,7 +2987,7 @@
         <w:t xml:space="preserve">Exclusion criteria:</w:t>
       </w:r>
       <w:r>
-        <w:br/>
+        <w:t xml:space="preserve"> </w:t>
       </w:r>
       <w:r>
         <w:t xml:space="preserve">Not described in text AND not shown in figures.</w:t>
@@ -3041,7 +3041,7 @@
         <w:t xml:space="preserve">Close but no:</w:t>
       </w:r>
       <w:r>
-        <w:br/>
+        <w:t xml:space="preserve"> </w:t>
       </w:r>
       <w:r>
         <w:t xml:space="preserve">Similar practices described in text, but this refers to what we would otherwise code as faceting.</w:t>
@@ -3087,7 +3087,7 @@
         <w:t xml:space="preserve">Definition:</w:t>
       </w:r>
       <w:r>
-        <w:br/>
+        <w:t xml:space="preserve"> </w:t>
       </w:r>
       <w:r>
         <w:t xml:space="preserve">Use of a hard hammer to strike onto some substrate, whether it is a core, held in the hand, mounted on an anvil, or whether the core itself was struck on a hard substrate (as in case of passive hammer technique). Flakes need not to have been produced.</w:t>
@@ -3105,7 +3105,7 @@
         <w:t xml:space="preserve">Inclusion criteria:</w:t>
       </w:r>
       <w:r>
-        <w:br/>
+        <w:t xml:space="preserve"> </w:t>
       </w:r>
       <w:r>
         <w:t xml:space="preserve">Flakes produced OR hard hammers present.</w:t>
@@ -3159,7 +3159,7 @@
         <w:t xml:space="preserve">Atypical exemplars:</w:t>
       </w:r>
       <w:r>
-        <w:br/>
+        <w:t xml:space="preserve"> </w:t>
       </w:r>
       <w:r>
         <w:t xml:space="preserve">Examples of technologies where there is only percussion, with no production of flakes (e.g. nutcracking). Explicit description of hard hammer percussion as method of flaking. Hammer dressing/pecking as a method of shaping tools.</w:t>
@@ -3177,7 +3177,7 @@
         <w:t xml:space="preserve">Close but no:</w:t>
       </w:r>
       <w:r>
-        <w:br/>
+        <w:t xml:space="preserve"> </w:t>
       </w:r>
       <w:r>
         <w:t xml:space="preserve">Flakes produced, but only percussion techniques described do not include use of hard hammer. For example: later blade production techniques which likely involved hard hammer percussion in early stages of core preparation, but where only the later stages of blank production are represented and these are described as involving soft hammer/indirect percussion/pressure flaking.</w:t>
@@ -3223,7 +3223,7 @@
         <w:t xml:space="preserve">Definition:</w:t>
       </w:r>
       <w:r>
-        <w:br/>
+        <w:t xml:space="preserve"> </w:t>
       </w:r>
       <w:r>
         <w:t xml:space="preserve">NA</w:t>
@@ -3241,7 +3241,7 @@
         <w:t xml:space="preserve">Inclusion criteria:</w:t>
       </w:r>
       <w:r>
-        <w:br/>
+        <w:t xml:space="preserve"> </w:t>
       </w:r>
       <w:r>
         <w:t xml:space="preserve">Flakes produced OR any hard hammer,soft hammer,or indirect percussion present.</w:t>
@@ -3259,7 +3259,7 @@
         <w:t xml:space="preserve">Exclusion criteria:</w:t>
       </w:r>
       <w:r>
-        <w:br/>
+        <w:t xml:space="preserve"> </w:t>
       </w:r>
       <w:r>
         <w:t xml:space="preserve">Bipolar percussion is main mode of flaking OR passive hammer is main mode of flaking OR cores described as primarily mechanically mounted.</w:t>
@@ -3346,7 +3346,7 @@
         <w:t xml:space="preserve">Close but no:</w:t>
       </w:r>
       <w:r>
-        <w:br/>
+        <w:t xml:space="preserve"> </w:t>
       </w:r>
       <w:r>
         <w:t xml:space="preserve">Passive hammer percussion resulting in flakes.</w:t>
@@ -3790,16 +3790,10 @@
         <w:t xml:space="preserve">Close but no:</w:t>
       </w:r>
       <w:r>
-        <w:br/>
-      </w:r>
-      <w:r>
-        <w:t xml:space="preserve">Soft hammer use not specified, thinned bifaces appear consistent with soft-hammer percussion but no description in text. Flakes with lipped platforms present, but no discussion about soft-hammer percussion.</w:t>
-      </w:r>
-      <w:r>
-        <w:t xml:space="preserve"> </w:t>
-      </w:r>
-      <w:r>
-        <w:t xml:space="preserve">Statements like</w:t>
+        <w:t xml:space="preserve"> </w:t>
+      </w:r>
+      <w:r>
+        <w:t xml:space="preserve">Soft hammer use not specified, thinned bifaces appear consistent with soft-hammer percussion but no description in text. Flakes with lipped platforms present, but no discussion about soft-hammer percussion. Statements like</w:t>
       </w:r>
       <w:r>
         <w:t xml:space="preserve"> </w:t>
@@ -3971,7 +3965,7 @@
         <w:t xml:space="preserve">Close but no:</w:t>
       </w:r>
       <w:r>
-        <w:br/>
+        <w:t xml:space="preserve"> </w:t>
       </w:r>
       <w:r>
         <w:t xml:space="preserve">‘</w:t>
@@ -4026,7 +4020,7 @@
         <w:t xml:space="preserve"> </w:t>
       </w:r>
       <w:r>
-        <w:t xml:space="preserve">Removal of flakes through application of pressure on core platform, or on a retouched tool edge.</w:t>
+        <w:t xml:space="preserve">Removal of flakes through application of pressure on core platform.</w:t>
       </w:r>
     </w:p>
     <w:p>
@@ -4098,7 +4092,7 @@
         <w:t xml:space="preserve"> </w:t>
       </w:r>
       <w:r>
-        <w:t xml:space="preserve">Illustrations of pressure flaked bifaces, or of retouch through pressure flaking. These show invasive flake scars on retouched pieces that are extremely narrow (~.5mm), thin (&lt;.1mm, and relatively invasive (~5mm).</w:t>
+        <w:t xml:space="preserve">Descriptions of the use of pressure to produce blanks, typically microblades or repeated initiation of burin spalls from a flake to serve as microblades.</w:t>
       </w:r>
     </w:p>
     <w:p>
@@ -4140,10 +4134,10 @@
         <w:t xml:space="preserve">Close but no:</w:t>
       </w:r>
       <w:r>
-        <w:br/>
-      </w:r>
-      <w:r>
-        <w:t xml:space="preserve">Delicate retouched tools without strong evidence of pressure flaking retouch. Descriptions of delicate blade manufacture, but no clear statement indicating that pressure flaking was the likely method of core reduction. Statements like</w:t>
+        <w:t xml:space="preserve"> </w:t>
+      </w:r>
+      <w:r>
+        <w:t xml:space="preserve">Descriptions of delicate blade manufacture, but no clear statement indicating that pressure flaking was the likely method of core reduction. Statements like</w:t>
       </w:r>
       <w:r>
         <w:t xml:space="preserve"> </w:t>
@@ -4158,7 +4152,7 @@
         <w:t xml:space="preserve">”</w:t>
       </w:r>
       <w:r>
-        <w:t xml:space="preserve">, without noting that it is the most likely method.</w:t>
+        <w:t xml:space="preserve">, without noting that it is the most likely method. Cases of pressure flaking retouch. Pressure flaked single burins, or otherwise later stage pressure flaked burins where there is no argument that they served as microblade cores.</w:t>
       </w:r>
     </w:p>
     <w:bookmarkEnd w:id="45"/>
@@ -4322,7 +4316,7 @@
         <w:t xml:space="preserve"> </w:t>
       </w:r>
       <w:r>
-        <w:t xml:space="preserve">Removal of non-cortical flakes that extend beyond the midpoint of the core face, or beyond the midpoint of a flake or core-tool during retouch.</w:t>
+        <w:t xml:space="preserve">Removal of non-cortical flakes that extend beyond the midpoint of the core face.</w:t>
       </w:r>
     </w:p>
     <w:p>
@@ -4340,7 +4334,7 @@
         <w:t xml:space="preserve"> </w:t>
       </w:r>
       <w:r>
-        <w:t xml:space="preserve">Removal of non-cortical flakes that extend beyond the midpoint of the core face, or beyond the midpoint of a flake or core-tool during retouch. The midpoint can either be in relation to the long axis (if striking things like burin spalls or blades), or along the short axis (in cases of tranchet resharpening, and biface thinning).</w:t>
+        <w:t xml:space="preserve">Removal of non-cortical flakes that extend beyond the midpoint of the core face, The midpoint can either be in relation to the long axis (if striking things like burin spalls or blades), or along the short axis (in cases of tranchet resharpening, and biface thinning).</w:t>
       </w:r>
     </w:p>
     <w:p>
@@ -4394,7 +4388,7 @@
         <w:t xml:space="preserve"> </w:t>
       </w:r>
       <w:r>
-        <w:t xml:space="preserve">Examples of blade production, and biface thinning.</w:t>
+        <w:t xml:space="preserve">Examples of blade production.</w:t>
       </w:r>
     </w:p>
     <w:p>
@@ -4412,7 +4406,7 @@
         <w:t xml:space="preserve"> </w:t>
       </w:r>
       <w:r>
-        <w:t xml:space="preserve">Burin spall removals that extend halfway down the axis of a flake, tranchet retouch.</w:t>
+        <w:t xml:space="preserve">Invasive flaking during early stages of biface reduction.</w:t>
       </w:r>
     </w:p>
     <w:p>
@@ -4436,7 +4430,7 @@
         <w:t xml:space="preserve"> </w:t>
       </w:r>
       <w:r>
-        <w:t xml:space="preserve">they extend beyond midline. Candidate invasive flakes are cortical.</w:t>
+        <w:t xml:space="preserve">they extend beyond midline. Candidate invasive flakes are cortical. Biface thinning flakes and tranchet spalls which are better characterized as invasive retouch.</w:t>
       </w:r>
       <w:r>
         <w:t xml:space="preserve"> </w:t>
@@ -5214,12 +5208,6 @@
       <w:r>
         <w:t xml:space="preserve">Abrupt retouch on flat thin flakes. Cases that are best described as notches or denticulates. Retouch is abundant, but but lack of evidence for artifacts with retouch forming greater than 70 degree angle.</w:t>
       </w:r>
-      <w:r>
-        <w:t xml:space="preserve"> </w:t>
-      </w:r>
-      <w:r>
-        <w:t xml:space="preserve"> </w:t>
-      </w:r>
     </w:p>
     <w:bookmarkEnd w:id="52"/>
     <w:bookmarkStart w:id="53" w:name="notching"/>
@@ -5756,8 +5744,337 @@
       </w:r>
     </w:p>
     <w:bookmarkEnd w:id="55"/>
+    <w:bookmarkStart w:id="56" w:name="pressure-retouch"/>
+    <w:p>
+      <w:pPr>
+        <w:pStyle w:val="Heading2"/>
+      </w:pPr>
+      <w:r>
+        <w:t xml:space="preserve">Pressure retouch</w:t>
+      </w:r>
+    </w:p>
+    <w:p>
+      <w:pPr>
+        <w:pStyle w:val="FirstParagraph"/>
+      </w:pPr>
+      <w:r>
+        <w:rPr>
+          <w:bCs/>
+          <w:b/>
+        </w:rPr>
+        <w:t xml:space="preserve">Short Description:</w:t>
+      </w:r>
+      <w:r>
+        <w:t xml:space="preserve"> </w:t>
+      </w:r>
+      <w:r>
+        <w:t xml:space="preserve">Pressure flaking retouch</w:t>
+      </w:r>
+    </w:p>
+    <w:p>
+      <w:pPr>
+        <w:pStyle w:val="BodyText"/>
+      </w:pPr>
+      <w:r>
+        <w:rPr>
+          <w:bCs/>
+          <w:b/>
+        </w:rPr>
+        <w:t xml:space="preserve">Definition:</w:t>
+      </w:r>
+      <w:r>
+        <w:t xml:space="preserve"> </w:t>
+      </w:r>
+      <w:r>
+        <w:t xml:space="preserve">Retouching a piece (core-tool or flake) with application of pressure.</w:t>
+      </w:r>
+    </w:p>
+    <w:p>
+      <w:pPr>
+        <w:pStyle w:val="BodyText"/>
+      </w:pPr>
+      <w:r>
+        <w:rPr>
+          <w:bCs/>
+          <w:b/>
+        </w:rPr>
+        <w:t xml:space="preserve">Inclusion criteria:</w:t>
+      </w:r>
+      <w:r>
+        <w:t xml:space="preserve"> </w:t>
+      </w:r>
+      <w:r>
+        <w:t xml:space="preserve">Described in text OR shown in figures.</w:t>
+      </w:r>
+    </w:p>
+    <w:p>
+      <w:pPr>
+        <w:pStyle w:val="BodyText"/>
+      </w:pPr>
+      <w:r>
+        <w:rPr>
+          <w:bCs/>
+          <w:b/>
+        </w:rPr>
+        <w:t xml:space="preserve">Exclusion criteria:</w:t>
+      </w:r>
+      <w:r>
+        <w:t xml:space="preserve"> </w:t>
+      </w:r>
+      <w:r>
+        <w:t xml:space="preserve">Not described in text AND not shown in figures.</w:t>
+      </w:r>
+    </w:p>
+    <w:p>
+      <w:pPr>
+        <w:pStyle w:val="BodyText"/>
+      </w:pPr>
+      <w:r>
+        <w:rPr>
+          <w:bCs/>
+          <w:b/>
+        </w:rPr>
+        <w:t xml:space="preserve">Typical exemplars:</w:t>
+      </w:r>
+      <w:r>
+        <w:t xml:space="preserve"> </w:t>
+      </w:r>
+      <w:r>
+        <w:t xml:space="preserve">Invasive flake scars on retouched pieces that are extremely narrow (~.5mm), thin (&lt;.1mm, and relatively invasive (~5mm) OR description of pieces as pressure flaked.</w:t>
+      </w:r>
+      <w:r>
+        <w:t xml:space="preserve"> </w:t>
+      </w:r>
+      <w:r>
+        <w:t xml:space="preserve">‘</w:t>
+      </w:r>
+      <w:r>
+        <w:t xml:space="preserve">There were x pressure flaked bifaces in the assemblage</w:t>
+      </w:r>
+      <w:r>
+        <w:t xml:space="preserve">’</w:t>
+      </w:r>
+    </w:p>
+    <w:p>
+      <w:pPr>
+        <w:pStyle w:val="BodyText"/>
+      </w:pPr>
+      <w:r>
+        <w:rPr>
+          <w:bCs/>
+          <w:b/>
+        </w:rPr>
+        <w:t xml:space="preserve">Atypical exemplars:</w:t>
+      </w:r>
+      <w:r>
+        <w:t xml:space="preserve"> </w:t>
+      </w:r>
+      <w:r>
+        <w:t xml:space="preserve">‘</w:t>
+      </w:r>
+      <w:r>
+        <w:t xml:space="preserve">Burin spalls removed through pressure flaking</w:t>
+      </w:r>
+      <w:r>
+        <w:t xml:space="preserve">’</w:t>
+      </w:r>
+      <w:r>
+        <w:t xml:space="preserve">, or</w:t>
+      </w:r>
+      <w:r>
+        <w:t xml:space="preserve"> </w:t>
+      </w:r>
+      <w:r>
+        <w:t xml:space="preserve">‘</w:t>
+      </w:r>
+      <w:r>
+        <w:t xml:space="preserve">microblades removed from an end nosed scraper through pressure flaking.</w:t>
+      </w:r>
+      <w:r>
+        <w:t xml:space="preserve">’</w:t>
+      </w:r>
+    </w:p>
+    <w:p>
+      <w:pPr>
+        <w:pStyle w:val="BodyText"/>
+      </w:pPr>
+      <w:r>
+        <w:rPr>
+          <w:bCs/>
+          <w:b/>
+        </w:rPr>
+        <w:t xml:space="preserve">Close but no:</w:t>
+      </w:r>
+      <w:r>
+        <w:t xml:space="preserve"> </w:t>
+      </w:r>
+      <w:r>
+        <w:t xml:space="preserve">‘</w:t>
+      </w:r>
+      <w:r>
+        <w:t xml:space="preserve">biface was thinned through invasive and delicate removals</w:t>
+      </w:r>
+      <w:r>
+        <w:t xml:space="preserve">’</w:t>
+      </w:r>
+      <w:r>
+        <w:t xml:space="preserve">,</w:t>
+      </w:r>
+      <w:r>
+        <w:t xml:space="preserve"> </w:t>
+      </w:r>
+      <w:r>
+        <w:t xml:space="preserve">‘</w:t>
+      </w:r>
+      <w:r>
+        <w:t xml:space="preserve">delicate burin spalls removed</w:t>
+      </w:r>
+      <w:r>
+        <w:t xml:space="preserve">’</w:t>
+      </w:r>
+      <w:r>
+        <w:t xml:space="preserve">, ’blank production was performed through pressure flaking. Delicate retouched tools without strong evidence of pressure flaking retouch.</w:t>
+      </w:r>
+    </w:p>
     <w:bookmarkEnd w:id="56"/>
-    <w:bookmarkStart w:id="57" w:name="figures"/>
+    <w:bookmarkStart w:id="57" w:name="invasive-retouch"/>
+    <w:p>
+      <w:pPr>
+        <w:pStyle w:val="Heading2"/>
+      </w:pPr>
+      <w:r>
+        <w:t xml:space="preserve">Invasive retouch</w:t>
+      </w:r>
+    </w:p>
+    <w:p>
+      <w:pPr>
+        <w:pStyle w:val="FirstParagraph"/>
+      </w:pPr>
+      <w:r>
+        <w:rPr>
+          <w:bCs/>
+          <w:b/>
+        </w:rPr>
+        <w:t xml:space="preserve">Short Description:</w:t>
+      </w:r>
+      <w:r>
+        <w:t xml:space="preserve"> </w:t>
+      </w:r>
+      <w:r>
+        <w:t xml:space="preserve">retouch that initiates flakes which extends to beyond the midline of the flake or core-tool.</w:t>
+      </w:r>
+    </w:p>
+    <w:p>
+      <w:pPr>
+        <w:pStyle w:val="BodyText"/>
+      </w:pPr>
+      <w:r>
+        <w:rPr>
+          <w:bCs/>
+          <w:b/>
+        </w:rPr>
+        <w:t xml:space="preserve">Definition:</w:t>
+      </w:r>
+      <w:r>
+        <w:t xml:space="preserve"> </w:t>
+      </w:r>
+      <w:r>
+        <w:t xml:space="preserve">NA</w:t>
+      </w:r>
+    </w:p>
+    <w:p>
+      <w:pPr>
+        <w:pStyle w:val="BodyText"/>
+      </w:pPr>
+      <w:r>
+        <w:rPr>
+          <w:bCs/>
+          <w:b/>
+        </w:rPr>
+        <w:t xml:space="preserve">Inclusion criteria:</w:t>
+      </w:r>
+      <w:r>
+        <w:t xml:space="preserve"> </w:t>
+      </w:r>
+      <w:r>
+        <w:t xml:space="preserve">described in text OR shown in figures</w:t>
+      </w:r>
+    </w:p>
+    <w:p>
+      <w:pPr>
+        <w:pStyle w:val="BodyText"/>
+      </w:pPr>
+      <w:r>
+        <w:rPr>
+          <w:bCs/>
+          <w:b/>
+        </w:rPr>
+        <w:t xml:space="preserve">Exclusion criteria:</w:t>
+      </w:r>
+      <w:r>
+        <w:t xml:space="preserve"> </w:t>
+      </w:r>
+      <w:r>
+        <w:t xml:space="preserve">No illustrations of retouched pieces.</w:t>
+      </w:r>
+    </w:p>
+    <w:p>
+      <w:pPr>
+        <w:pStyle w:val="BodyText"/>
+      </w:pPr>
+      <w:r>
+        <w:rPr>
+          <w:bCs/>
+          <w:b/>
+        </w:rPr>
+        <w:t xml:space="preserve">Typical exemplars:</w:t>
+      </w:r>
+      <w:r>
+        <w:t xml:space="preserve"> </w:t>
+      </w:r>
+      <w:r>
+        <w:t xml:space="preserve">Flakes that extend beyond the midpoint of a flake or core-tool during retouch. Descriptions of pieces as having invasive retouch. Illustrations of retouched pieces showing retouch extending beyond midline of tool.</w:t>
+      </w:r>
+    </w:p>
+    <w:p>
+      <w:pPr>
+        <w:pStyle w:val="BodyText"/>
+      </w:pPr>
+      <w:r>
+        <w:rPr>
+          <w:bCs/>
+          <w:b/>
+        </w:rPr>
+        <w:t xml:space="preserve">Atypical exemplars:</w:t>
+      </w:r>
+      <w:r>
+        <w:t xml:space="preserve"> </w:t>
+      </w:r>
+      <w:r>
+        <w:t xml:space="preserve">Burin spalls that extend beyond midline of the artifact. Tranchet spalls.</w:t>
+      </w:r>
+    </w:p>
+    <w:p>
+      <w:pPr>
+        <w:pStyle w:val="BodyText"/>
+      </w:pPr>
+      <w:r>
+        <w:rPr>
+          <w:bCs/>
+          <w:b/>
+        </w:rPr>
+        <w:t xml:space="preserve">Close but no:</w:t>
+      </w:r>
+      <w:r>
+        <w:t xml:space="preserve"> </w:t>
+      </w:r>
+      <w:r>
+        <w:t xml:space="preserve">Retouch described as invasive, but retouch scars in illustrations extend to or short of the midline of the artifact. Invasive flake scars on early stage bifaces and unretouched core-tools.</w:t>
+      </w:r>
+    </w:p>
+    <w:bookmarkEnd w:id="57"/>
+    <w:bookmarkEnd w:id="58"/>
+    <w:bookmarkStart w:id="59" w:name="figures"/>
     <w:p>
       <w:pPr>
         <w:pStyle w:val="Heading1"/>
@@ -5902,8 +6219,8 @@
         <w:t xml:space="preserve">Figure 17. Figure 14 illustrating tranchet axe variability at Motza (Khalaily et al., 2007).</w:t>
       </w:r>
     </w:p>
-    <w:bookmarkEnd w:id="57"/>
-    <w:bookmarkStart w:id="77" w:name="bibliography"/>
+    <w:bookmarkEnd w:id="59"/>
+    <w:bookmarkStart w:id="79" w:name="bibliography"/>
     <w:p>
       <w:pPr>
         <w:pStyle w:val="Heading1"/>
@@ -5922,7 +6239,7 @@
       <w:r>
         <w:t xml:space="preserve"> </w:t>
       </w:r>
-      <w:hyperlink r:id="rId58">
+      <w:hyperlink r:id="rId60">
         <w:r>
           <w:rPr>
             <w:rStyle w:val="Hyperlink"/>
@@ -5941,7 +6258,7 @@
       <w:r>
         <w:t xml:space="preserve"> </w:t>
       </w:r>
-      <w:hyperlink r:id="rId59">
+      <w:hyperlink r:id="rId61">
         <w:r>
           <w:rPr>
             <w:rStyle w:val="Hyperlink"/>
@@ -5960,7 +6277,7 @@
       <w:r>
         <w:t xml:space="preserve"> </w:t>
       </w:r>
-      <w:hyperlink r:id="rId60">
+      <w:hyperlink r:id="rId62">
         <w:r>
           <w:rPr>
             <w:rStyle w:val="Hyperlink"/>
@@ -5979,7 +6296,7 @@
       <w:r>
         <w:t xml:space="preserve"> </w:t>
       </w:r>
-      <w:hyperlink r:id="rId61">
+      <w:hyperlink r:id="rId63">
         <w:r>
           <w:rPr>
             <w:rStyle w:val="Hyperlink"/>
@@ -5998,7 +6315,7 @@
       <w:r>
         <w:t xml:space="preserve"> </w:t>
       </w:r>
-      <w:hyperlink r:id="rId62">
+      <w:hyperlink r:id="rId64">
         <w:r>
           <w:rPr>
             <w:rStyle w:val="Hyperlink"/>
@@ -6025,7 +6342,7 @@
       <w:r>
         <w:t xml:space="preserve"> </w:t>
       </w:r>
-      <w:hyperlink r:id="rId63">
+      <w:hyperlink r:id="rId65">
         <w:r>
           <w:rPr>
             <w:rStyle w:val="Hyperlink"/>
@@ -6044,7 +6361,7 @@
       <w:r>
         <w:t xml:space="preserve"> </w:t>
       </w:r>
-      <w:hyperlink r:id="rId64">
+      <w:hyperlink r:id="rId66">
         <w:r>
           <w:rPr>
             <w:rStyle w:val="Hyperlink"/>
@@ -6063,7 +6380,7 @@
       <w:r>
         <w:t xml:space="preserve"> </w:t>
       </w:r>
-      <w:hyperlink r:id="rId65">
+      <w:hyperlink r:id="rId67">
         <w:r>
           <w:rPr>
             <w:rStyle w:val="Hyperlink"/>
@@ -6082,7 +6399,7 @@
       <w:r>
         <w:t xml:space="preserve"> </w:t>
       </w:r>
-      <w:hyperlink r:id="rId66">
+      <w:hyperlink r:id="rId68">
         <w:r>
           <w:rPr>
             <w:rStyle w:val="Hyperlink"/>
@@ -6109,7 +6426,7 @@
       <w:r>
         <w:t xml:space="preserve"> </w:t>
       </w:r>
-      <w:hyperlink r:id="rId67">
+      <w:hyperlink r:id="rId69">
         <w:r>
           <w:rPr>
             <w:rStyle w:val="Hyperlink"/>
@@ -6128,7 +6445,7 @@
       <w:r>
         <w:t xml:space="preserve"> </w:t>
       </w:r>
-      <w:hyperlink r:id="rId68">
+      <w:hyperlink r:id="rId70">
         <w:r>
           <w:rPr>
             <w:rStyle w:val="Hyperlink"/>
@@ -6147,7 +6464,7 @@
       <w:r>
         <w:t xml:space="preserve"> </w:t>
       </w:r>
-      <w:hyperlink r:id="rId69">
+      <w:hyperlink r:id="rId71">
         <w:r>
           <w:rPr>
             <w:rStyle w:val="Hyperlink"/>
@@ -6174,7 +6491,7 @@
       <w:r>
         <w:t xml:space="preserve"> </w:t>
       </w:r>
-      <w:hyperlink r:id="rId70">
+      <w:hyperlink r:id="rId72">
         <w:r>
           <w:rPr>
             <w:rStyle w:val="Hyperlink"/>
@@ -6209,7 +6526,7 @@
       <w:r>
         <w:t xml:space="preserve"> </w:t>
       </w:r>
-      <w:hyperlink r:id="rId71">
+      <w:hyperlink r:id="rId73">
         <w:r>
           <w:rPr>
             <w:rStyle w:val="Hyperlink"/>
@@ -6228,7 +6545,7 @@
       <w:r>
         <w:t xml:space="preserve"> </w:t>
       </w:r>
-      <w:hyperlink r:id="rId72">
+      <w:hyperlink r:id="rId74">
         <w:r>
           <w:rPr>
             <w:rStyle w:val="Hyperlink"/>
@@ -6247,7 +6564,7 @@
       <w:r>
         <w:t xml:space="preserve"> </w:t>
       </w:r>
-      <w:hyperlink r:id="rId73">
+      <w:hyperlink r:id="rId75">
         <w:r>
           <w:rPr>
             <w:rStyle w:val="Hyperlink"/>
@@ -6266,7 +6583,7 @@
       <w:r>
         <w:t xml:space="preserve"> </w:t>
       </w:r>
-      <w:hyperlink r:id="rId74">
+      <w:hyperlink r:id="rId76">
         <w:r>
           <w:rPr>
             <w:rStyle w:val="Hyperlink"/>
@@ -6285,7 +6602,7 @@
       <w:r>
         <w:t xml:space="preserve"> </w:t>
       </w:r>
-      <w:hyperlink r:id="rId75">
+      <w:hyperlink r:id="rId77">
         <w:r>
           <w:rPr>
             <w:rStyle w:val="Hyperlink"/>
@@ -6304,7 +6621,7 @@
       <w:r>
         <w:t xml:space="preserve"> </w:t>
       </w:r>
-      <w:hyperlink r:id="rId76">
+      <w:hyperlink r:id="rId78">
         <w:r>
           <w:rPr>
             <w:rStyle w:val="Hyperlink"/>
@@ -6321,7 +6638,7 @@
         <w:t xml:space="preserve">Wilkins, J., &amp; Chazan, M. (2012). Blade production ~500 thousand years ago at Kathu Pan 1, South Africa support for a multiple origins hypothesis. Journal of Archaeological Science, 1–18.</w:t>
       </w:r>
     </w:p>
-    <w:bookmarkEnd w:id="77"/>
+    <w:bookmarkEnd w:id="79"/>
     <w:sectPr/>
   </w:body>
 </w:document>

</xml_diff>